<commit_message>
Revert "Update [43K22T01]Project proposal.docx"
This reverts commit 8979378435e07c8c0e1904eb7455ec41bd3bfc86.
</commit_message>
<xml_diff>
--- a/[43K22T01]Project proposal.docx
+++ b/[43K22T01]Project proposal.docx
@@ -1,6 +1,6 @@
 
 <file path=word/document.xml><?xml version="1.0" encoding="utf-8"?>
-<w:document xmlns:wpc="http://schemas.microsoft.com/office/word/2010/wordprocessingCanvas" xmlns:cx="http://schemas.microsoft.com/office/drawing/2014/chartex" xmlns:cx1="http://schemas.microsoft.com/office/drawing/2015/9/8/chartex" xmlns:cx2="http://schemas.microsoft.com/office/drawing/2015/10/21/chartex" xmlns:cx3="http://schemas.microsoft.com/office/drawing/2016/5/9/chartex" xmlns:cx4="http://schemas.microsoft.com/office/drawing/2016/5/10/chartex" xmlns:cx5="http://schemas.microsoft.com/office/drawing/2016/5/11/chartex" xmlns:cx6="http://schemas.microsoft.com/office/drawing/2016/5/12/chartex" xmlns:cx7="http://schemas.microsoft.com/office/drawing/2016/5/13/chartex" xmlns:cx8="http://schemas.microsoft.com/office/drawing/2016/5/14/chartex" xmlns:mc="http://schemas.openxmlformats.org/markup-compatibility/2006" xmlns:aink="http://schemas.microsoft.com/office/drawing/2016/ink" xmlns:am3d="http://schemas.microsoft.com/office/drawing/2017/model3d" xmlns:o="urn:schemas-microsoft-com:office:office" xmlns:r="http://schemas.openxmlformats.org/officeDocument/2006/relationships" xmlns:m="http://schemas.openxmlformats.org/officeDocument/2006/math" xmlns:v="urn:schemas-microsoft-com:vml" xmlns:wp14="http://schemas.microsoft.com/office/word/2010/wordprocessingDrawing" xmlns:wp="http://schemas.openxmlformats.org/drawingml/2006/wordprocessingDrawing" xmlns:w10="urn:schemas-microsoft-com:office:word" xmlns:w="http://schemas.openxmlformats.org/wordprocessingml/2006/main" xmlns:w14="http://schemas.microsoft.com/office/word/2010/wordml" xmlns:w15="http://schemas.microsoft.com/office/word/2012/wordml" xmlns:w16cex="http://schemas.microsoft.com/office/word/2018/wordml/cex" xmlns:w16cid="http://schemas.microsoft.com/office/word/2016/wordml/cid" xmlns:w16="http://schemas.microsoft.com/office/word/2018/wordml" xmlns:w16se="http://schemas.microsoft.com/office/word/2015/wordml/symex" xmlns:wpg="http://schemas.microsoft.com/office/word/2010/wordprocessingGroup" xmlns:wpi="http://schemas.microsoft.com/office/word/2010/wordprocessingInk" xmlns:wne="http://schemas.microsoft.com/office/word/2006/wordml" xmlns:wps="http://schemas.microsoft.com/office/word/2010/wordprocessingShape" mc:Ignorable="w14 w15 w16se w16cid w16 w16cex wp14">
+<w:document xmlns:wpc="http://schemas.microsoft.com/office/word/2010/wordprocessingCanvas" xmlns:mc="http://schemas.openxmlformats.org/markup-compatibility/2006" xmlns:o="urn:schemas-microsoft-com:office:office" xmlns:r="http://schemas.openxmlformats.org/officeDocument/2006/relationships" xmlns:m="http://schemas.openxmlformats.org/officeDocument/2006/math" xmlns:v="urn:schemas-microsoft-com:vml" xmlns:wp14="http://schemas.microsoft.com/office/word/2010/wordprocessingDrawing" xmlns:wp="http://schemas.openxmlformats.org/drawingml/2006/wordprocessingDrawing" xmlns:w10="urn:schemas-microsoft-com:office:word" xmlns:w="http://schemas.openxmlformats.org/wordprocessingml/2006/main" xmlns:w14="http://schemas.microsoft.com/office/word/2010/wordml" xmlns:wpg="http://schemas.microsoft.com/office/word/2010/wordprocessingGroup" xmlns:wpi="http://schemas.microsoft.com/office/word/2010/wordprocessingInk" xmlns:wne="http://schemas.microsoft.com/office/word/2006/wordml" xmlns:wps="http://schemas.microsoft.com/office/word/2010/wordprocessingShape" mc:Ignorable="w14 wp14">
   <w:body>
     <w:p>
       <w:pPr>
@@ -24,7 +24,7 @@
           <w:lang w:eastAsia="en-US"/>
         </w:rPr>
         <w:drawing>
-          <wp:inline distT="0" distB="0" distL="114300" distR="114300" wp14:anchorId="131931AE" wp14:editId="48938D78">
+          <wp:inline distT="0" distB="0" distL="114300" distR="114300">
             <wp:extent cx="1710055" cy="1710055"/>
             <wp:effectExtent l="0" t="0" r="4445" b="4445"/>
             <wp:docPr id="31" name="Picture 31" descr="Logo_Kinh_tế_Đà_Nẵng"/>
@@ -41,7 +41,7 @@
                     </pic:cNvPicPr>
                   </pic:nvPicPr>
                   <pic:blipFill>
-                    <a:blip r:embed="rId6"/>
+                    <a:blip r:embed="rId7"/>
                     <a:stretch>
                       <a:fillRect/>
                     </a:stretch>
@@ -254,19 +254,20 @@
           <w:sz w:val="36"/>
           <w:szCs w:val="36"/>
         </w:rPr>
-        <w:t xml:space="preserve"> 43</w:t>
+        <w:t xml:space="preserve"> 43k22t01</w:t>
       </w:r>
-      <w:r>
+    </w:p>
+    <w:p>
+      <w:pPr>
+        <w:ind w:left="2100"/>
         <w:rPr>
           <w:rFonts w:ascii="Calibri" w:hAnsi="Calibri" w:cs="Calibri"/>
           <w:bCs/>
           <w:color w:val="000000" w:themeColor="text1"/>
           <w:sz w:val="36"/>
           <w:szCs w:val="36"/>
-          <w:lang w:val="vi-VN"/>
-        </w:rPr>
-        <w:t>K</w:t>
-      </w:r>
+        </w:rPr>
+      </w:pPr>
       <w:r>
         <w:rPr>
           <w:rFonts w:ascii="Calibri" w:hAnsi="Calibri" w:cs="Calibri"/>
@@ -275,7 +276,7 @@
           <w:sz w:val="36"/>
           <w:szCs w:val="36"/>
         </w:rPr>
-        <w:t>22</w:t>
+        <w:t>Created date:</w:t>
       </w:r>
       <w:r>
         <w:rPr>
@@ -284,52 +285,11 @@
           <w:color w:val="000000" w:themeColor="text1"/>
           <w:sz w:val="36"/>
           <w:szCs w:val="36"/>
-          <w:lang w:val="vi-VN"/>
-        </w:rPr>
-        <w:t>T</w:t>
-      </w:r>
-      <w:r>
-        <w:rPr>
-          <w:rFonts w:ascii="Calibri" w:hAnsi="Calibri" w:cs="Calibri"/>
-          <w:bCs/>
-          <w:color w:val="000000" w:themeColor="text1"/>
-          <w:sz w:val="36"/>
-          <w:szCs w:val="36"/>
-        </w:rPr>
-        <w:t>01</w:t>
-      </w:r>
-    </w:p>
-    <w:p>
-      <w:pPr>
-        <w:ind w:left="2100"/>
-        <w:rPr>
-          <w:rFonts w:ascii="Calibri" w:hAnsi="Calibri" w:cs="Calibri"/>
-          <w:bCs/>
-          <w:color w:val="000000" w:themeColor="text1"/>
-          <w:sz w:val="36"/>
-          <w:szCs w:val="36"/>
-        </w:rPr>
-      </w:pPr>
-      <w:r>
-        <w:rPr>
-          <w:rFonts w:ascii="Calibri" w:hAnsi="Calibri" w:cs="Calibri"/>
-          <w:bCs/>
-          <w:color w:val="000000" w:themeColor="text1"/>
-          <w:sz w:val="36"/>
-          <w:szCs w:val="36"/>
-        </w:rPr>
-        <w:t>Created date:</w:t>
-      </w:r>
-      <w:r>
-        <w:rPr>
-          <w:rFonts w:ascii="Calibri" w:hAnsi="Calibri" w:cs="Calibri"/>
-          <w:bCs/>
-          <w:color w:val="000000" w:themeColor="text1"/>
-          <w:sz w:val="36"/>
-          <w:szCs w:val="36"/>
         </w:rPr>
         <w:t xml:space="preserve"> 31/08/2020</w:t>
       </w:r>
+      <w:bookmarkStart w:id="0" w:name="_GoBack"/>
+      <w:bookmarkEnd w:id="0"/>
     </w:p>
     <w:p>
       <w:pPr>
@@ -362,11 +322,11 @@
         <w:tblLook w:val="04A0" w:firstRow="1" w:lastRow="0" w:firstColumn="1" w:lastColumn="0" w:noHBand="0" w:noVBand="1"/>
       </w:tblPr>
       <w:tblGrid>
-        <w:gridCol w:w="1947"/>
-        <w:gridCol w:w="2520"/>
-        <w:gridCol w:w="1666"/>
-        <w:gridCol w:w="1124"/>
-        <w:gridCol w:w="1826"/>
+        <w:gridCol w:w="2433"/>
+        <w:gridCol w:w="2183"/>
+        <w:gridCol w:w="1517"/>
+        <w:gridCol w:w="833"/>
+        <w:gridCol w:w="2117"/>
       </w:tblGrid>
       <w:tr>
         <w:trPr>
@@ -415,7 +375,7 @@
         </w:trPr>
         <w:tc>
           <w:tcPr>
-            <w:tcW w:w="1947" w:type="dxa"/>
+            <w:tcW w:w="2433" w:type="dxa"/>
             <w:shd w:val="clear" w:color="auto" w:fill="F1F1F1"/>
           </w:tcPr>
           <w:p>
@@ -442,7 +402,7 @@
         </w:tc>
         <w:tc>
           <w:tcPr>
-            <w:tcW w:w="7136" w:type="dxa"/>
+            <w:tcW w:w="6650" w:type="dxa"/>
             <w:gridSpan w:val="4"/>
             <w:shd w:val="clear" w:color="auto" w:fill="F1F1F1"/>
           </w:tcPr>
@@ -461,7 +421,7 @@
         </w:trPr>
         <w:tc>
           <w:tcPr>
-            <w:tcW w:w="1947" w:type="dxa"/>
+            <w:tcW w:w="2433" w:type="dxa"/>
           </w:tcPr>
           <w:p>
             <w:pPr>
@@ -487,7 +447,7 @@
         </w:tc>
         <w:tc>
           <w:tcPr>
-            <w:tcW w:w="7136" w:type="dxa"/>
+            <w:tcW w:w="6650" w:type="dxa"/>
             <w:gridSpan w:val="4"/>
           </w:tcPr>
           <w:p>
@@ -517,7 +477,7 @@
         </w:trPr>
         <w:tc>
           <w:tcPr>
-            <w:tcW w:w="1947" w:type="dxa"/>
+            <w:tcW w:w="2433" w:type="dxa"/>
             <w:shd w:val="clear" w:color="auto" w:fill="F1F1F1"/>
           </w:tcPr>
           <w:p>
@@ -544,7 +504,7 @@
         </w:tc>
         <w:tc>
           <w:tcPr>
-            <w:tcW w:w="2520" w:type="dxa"/>
+            <w:tcW w:w="2183" w:type="dxa"/>
             <w:shd w:val="clear" w:color="auto" w:fill="F1F1F1"/>
           </w:tcPr>
           <w:p>
@@ -555,22 +515,13 @@
               <w:rPr>
                 <w:rFonts w:ascii="Calibri" w:hAnsi="Calibri" w:cs="Calibri"/>
                 <w:sz w:val="26"/>
-                <w:lang w:val="vi-VN"/>
-              </w:rPr>
-            </w:pPr>
-            <w:r>
-              <w:rPr>
-                <w:rFonts w:ascii="Calibri" w:hAnsi="Calibri" w:cs="Calibri"/>
-                <w:sz w:val="26"/>
-                <w:lang w:val="vi-VN"/>
-              </w:rPr>
-              <w:t>31/08/2020</w:t>
-            </w:r>
-          </w:p>
-        </w:tc>
-        <w:tc>
-          <w:tcPr>
-            <w:tcW w:w="1666" w:type="dxa"/>
+              </w:rPr>
+            </w:pPr>
+          </w:p>
+        </w:tc>
+        <w:tc>
+          <w:tcPr>
+            <w:tcW w:w="1517" w:type="dxa"/>
             <w:shd w:val="clear" w:color="auto" w:fill="F1F1F1"/>
           </w:tcPr>
           <w:p>
@@ -609,17 +560,8 @@
               <w:rPr>
                 <w:rFonts w:ascii="Calibri" w:hAnsi="Calibri" w:cs="Calibri"/>
                 <w:sz w:val="26"/>
-                <w:lang w:val="vi-VN"/>
-              </w:rPr>
-            </w:pPr>
-            <w:r>
-              <w:rPr>
-                <w:rFonts w:ascii="Calibri" w:hAnsi="Calibri" w:cs="Calibri"/>
-                <w:sz w:val="26"/>
-                <w:lang w:val="vi-VN"/>
-              </w:rPr>
-              <w:t>30/11/2020</w:t>
-            </w:r>
+              </w:rPr>
+            </w:pPr>
           </w:p>
         </w:tc>
       </w:tr>
@@ -629,7 +571,7 @@
         </w:trPr>
         <w:tc>
           <w:tcPr>
-            <w:tcW w:w="1947" w:type="dxa"/>
+            <w:tcW w:w="2433" w:type="dxa"/>
           </w:tcPr>
           <w:p>
             <w:pPr>
@@ -655,7 +597,7 @@
         </w:tc>
         <w:tc>
           <w:tcPr>
-            <w:tcW w:w="7136" w:type="dxa"/>
+            <w:tcW w:w="6650" w:type="dxa"/>
             <w:gridSpan w:val="4"/>
           </w:tcPr>
           <w:p>
@@ -673,11 +615,11 @@
       </w:tr>
       <w:tr>
         <w:trPr>
-          <w:trHeight w:hRule="exact" w:val="928"/>
+          <w:trHeight w:hRule="exact" w:val="753"/>
         </w:trPr>
         <w:tc>
           <w:tcPr>
-            <w:tcW w:w="1947" w:type="dxa"/>
+            <w:tcW w:w="2433" w:type="dxa"/>
             <w:shd w:val="clear" w:color="auto" w:fill="F1F1F1"/>
           </w:tcPr>
           <w:p>
@@ -714,7 +656,7 @@
         </w:tc>
         <w:tc>
           <w:tcPr>
-            <w:tcW w:w="7136" w:type="dxa"/>
+            <w:tcW w:w="6650" w:type="dxa"/>
             <w:gridSpan w:val="4"/>
             <w:shd w:val="clear" w:color="auto" w:fill="F1F1F1"/>
           </w:tcPr>
@@ -737,7 +679,7 @@
         </w:trPr>
         <w:tc>
           <w:tcPr>
-            <w:tcW w:w="1947" w:type="dxa"/>
+            <w:tcW w:w="2433" w:type="dxa"/>
           </w:tcPr>
           <w:p>
             <w:pPr>
@@ -763,7 +705,7 @@
         </w:tc>
         <w:tc>
           <w:tcPr>
-            <w:tcW w:w="2520" w:type="dxa"/>
+            <w:tcW w:w="2183" w:type="dxa"/>
             <w:vAlign w:val="center"/>
           </w:tcPr>
           <w:p>
@@ -775,22 +717,20 @@
               <w:rPr>
                 <w:rFonts w:ascii="Calibri" w:hAnsi="Calibri" w:cs="Calibri"/>
                 <w:sz w:val="26"/>
-                <w:lang w:val="vi-VN"/>
-              </w:rPr>
-            </w:pPr>
-            <w:r>
-              <w:rPr>
-                <w:rFonts w:ascii="Calibri" w:hAnsi="Calibri" w:cs="Calibri"/>
-                <w:sz w:val="26"/>
-                <w:lang w:val="vi-VN"/>
-              </w:rPr>
-              <w:t>Dương Trần Diệu Hậu</w:t>
-            </w:r>
-          </w:p>
-        </w:tc>
-        <w:tc>
-          <w:tcPr>
-            <w:tcW w:w="2790" w:type="dxa"/>
+              </w:rPr>
+            </w:pPr>
+            <w:r>
+              <w:rPr>
+                <w:rFonts w:ascii="Calibri" w:hAnsi="Calibri" w:cs="Calibri"/>
+                <w:sz w:val="26"/>
+              </w:rPr>
+              <w:t>&lt;họ tên&gt;</w:t>
+            </w:r>
+          </w:p>
+        </w:tc>
+        <w:tc>
+          <w:tcPr>
+            <w:tcW w:w="2350" w:type="dxa"/>
             <w:gridSpan w:val="2"/>
             <w:vAlign w:val="center"/>
           </w:tcPr>
@@ -807,20 +747,13 @@
               <w:rPr>
                 <w:rFonts w:ascii="Calibri" w:hAnsi="Calibri" w:cs="Calibri"/>
               </w:rPr>
-              <w:t>duongtrandieuhau</w:t>
-            </w:r>
-            <w:r>
-              <w:rPr>
-                <w:rFonts w:ascii="Calibri" w:hAnsi="Calibri" w:cs="Calibri"/>
-                <w:lang w:val="vi-VN"/>
-              </w:rPr>
-              <w:t>@gmail.com</w:t>
-            </w:r>
-          </w:p>
-        </w:tc>
-        <w:tc>
-          <w:tcPr>
-            <w:tcW w:w="1826" w:type="dxa"/>
+              <w:t>&lt;Email&gt;</w:t>
+            </w:r>
+          </w:p>
+        </w:tc>
+        <w:tc>
+          <w:tcPr>
+            <w:tcW w:w="2117" w:type="dxa"/>
             <w:vAlign w:val="center"/>
           </w:tcPr>
           <w:p>
@@ -832,16 +765,14 @@
               <w:rPr>
                 <w:rFonts w:ascii="Calibri" w:hAnsi="Calibri" w:cs="Calibri"/>
                 <w:sz w:val="26"/>
-                <w:lang w:val="vi-VN"/>
-              </w:rPr>
-            </w:pPr>
-            <w:r>
-              <w:rPr>
-                <w:rFonts w:ascii="Calibri" w:hAnsi="Calibri" w:cs="Calibri"/>
-                <w:sz w:val="26"/>
-                <w:lang w:val="vi-VN"/>
-              </w:rPr>
-              <w:t>0962980003</w:t>
+              </w:rPr>
+            </w:pPr>
+            <w:r>
+              <w:rPr>
+                <w:rFonts w:ascii="Calibri" w:hAnsi="Calibri" w:cs="Calibri"/>
+                <w:sz w:val="26"/>
+              </w:rPr>
+              <w:t>&lt;Số điện thoại&gt;</w:t>
             </w:r>
           </w:p>
         </w:tc>
@@ -852,7 +783,7 @@
         </w:trPr>
         <w:tc>
           <w:tcPr>
-            <w:tcW w:w="1947" w:type="dxa"/>
+            <w:tcW w:w="2433" w:type="dxa"/>
             <w:vMerge w:val="restart"/>
             <w:shd w:val="clear" w:color="auto" w:fill="F1F1F1"/>
           </w:tcPr>
@@ -880,7 +811,7 @@
         </w:tc>
         <w:tc>
           <w:tcPr>
-            <w:tcW w:w="2520" w:type="dxa"/>
+            <w:tcW w:w="2183" w:type="dxa"/>
             <w:shd w:val="clear" w:color="auto" w:fill="F1F1F1"/>
             <w:vAlign w:val="center"/>
           </w:tcPr>
@@ -889,25 +820,24 @@
               <w:pStyle w:val="TableParagraph"/>
               <w:spacing w:line="294" w:lineRule="exact"/>
               <w:ind w:left="151"/>
-              <w:rPr>
-                <w:rFonts w:ascii="Calibri" w:hAnsi="Calibri" w:cs="Calibri"/>
-                <w:sz w:val="26"/>
-                <w:lang w:val="vi-VN"/>
-              </w:rPr>
-            </w:pPr>
-            <w:r>
-              <w:rPr>
-                <w:rFonts w:ascii="Calibri" w:hAnsi="Calibri" w:cs="Calibri"/>
-                <w:sz w:val="26"/>
-                <w:lang w:val="vi-VN"/>
-              </w:rPr>
-              <w:t>Đặng Thị Thanh Hoài</w:t>
-            </w:r>
-          </w:p>
-        </w:tc>
-        <w:tc>
-          <w:tcPr>
-            <w:tcW w:w="2790" w:type="dxa"/>
+              <w:jc w:val="center"/>
+              <w:rPr>
+                <w:rFonts w:ascii="Calibri" w:hAnsi="Calibri" w:cs="Calibri"/>
+                <w:sz w:val="26"/>
+              </w:rPr>
+            </w:pPr>
+            <w:r>
+              <w:rPr>
+                <w:rFonts w:ascii="Calibri" w:hAnsi="Calibri" w:cs="Calibri"/>
+                <w:sz w:val="26"/>
+              </w:rPr>
+              <w:t>&lt;họ tên&gt;</w:t>
+            </w:r>
+          </w:p>
+        </w:tc>
+        <w:tc>
+          <w:tcPr>
+            <w:tcW w:w="2350" w:type="dxa"/>
             <w:gridSpan w:val="2"/>
             <w:shd w:val="clear" w:color="auto" w:fill="F1F1F1"/>
             <w:vAlign w:val="center"/>
@@ -931,7 +861,7 @@
         </w:tc>
         <w:tc>
           <w:tcPr>
-            <w:tcW w:w="1826" w:type="dxa"/>
+            <w:tcW w:w="2117" w:type="dxa"/>
             <w:shd w:val="clear" w:color="auto" w:fill="F1F1F1"/>
             <w:vAlign w:val="center"/>
           </w:tcPr>
@@ -962,7 +892,7 @@
         </w:trPr>
         <w:tc>
           <w:tcPr>
-            <w:tcW w:w="1947" w:type="dxa"/>
+            <w:tcW w:w="2433" w:type="dxa"/>
             <w:vMerge/>
             <w:shd w:val="clear" w:color="auto" w:fill="F1F1F1"/>
           </w:tcPr>
@@ -976,7 +906,7 @@
         </w:tc>
         <w:tc>
           <w:tcPr>
-            <w:tcW w:w="2520" w:type="dxa"/>
+            <w:tcW w:w="2183" w:type="dxa"/>
             <w:vAlign w:val="center"/>
           </w:tcPr>
           <w:p>
@@ -988,22 +918,20 @@
               <w:rPr>
                 <w:rFonts w:ascii="Calibri" w:hAnsi="Calibri" w:cs="Calibri"/>
                 <w:sz w:val="26"/>
-                <w:lang w:val="vi-VN"/>
-              </w:rPr>
-            </w:pPr>
-            <w:r>
-              <w:rPr>
-                <w:rFonts w:ascii="Calibri" w:hAnsi="Calibri" w:cs="Calibri"/>
-                <w:sz w:val="26"/>
-                <w:lang w:val="vi-VN"/>
-              </w:rPr>
-              <w:t>Trần Thị Trúc Linh</w:t>
-            </w:r>
-          </w:p>
-        </w:tc>
-        <w:tc>
-          <w:tcPr>
-            <w:tcW w:w="2790" w:type="dxa"/>
+              </w:rPr>
+            </w:pPr>
+            <w:r>
+              <w:rPr>
+                <w:rFonts w:ascii="Calibri" w:hAnsi="Calibri" w:cs="Calibri"/>
+                <w:sz w:val="26"/>
+              </w:rPr>
+              <w:t>&lt;họ tên&gt;</w:t>
+            </w:r>
+          </w:p>
+        </w:tc>
+        <w:tc>
+          <w:tcPr>
+            <w:tcW w:w="2350" w:type="dxa"/>
             <w:gridSpan w:val="2"/>
             <w:vAlign w:val="center"/>
           </w:tcPr>
@@ -1026,7 +954,7 @@
         </w:tc>
         <w:tc>
           <w:tcPr>
-            <w:tcW w:w="1826" w:type="dxa"/>
+            <w:tcW w:w="2117" w:type="dxa"/>
             <w:vAlign w:val="center"/>
           </w:tcPr>
           <w:p>
@@ -1056,7 +984,7 @@
         </w:trPr>
         <w:tc>
           <w:tcPr>
-            <w:tcW w:w="1947" w:type="dxa"/>
+            <w:tcW w:w="2433" w:type="dxa"/>
             <w:vMerge/>
             <w:shd w:val="clear" w:color="auto" w:fill="F1F1F1"/>
           </w:tcPr>
@@ -1070,7 +998,7 @@
         </w:tc>
         <w:tc>
           <w:tcPr>
-            <w:tcW w:w="2520" w:type="dxa"/>
+            <w:tcW w:w="2183" w:type="dxa"/>
             <w:shd w:val="clear" w:color="auto" w:fill="F1F1F1"/>
             <w:vAlign w:val="center"/>
           </w:tcPr>
@@ -1083,22 +1011,20 @@
               <w:rPr>
                 <w:rFonts w:ascii="Calibri" w:hAnsi="Calibri" w:cs="Calibri"/>
                 <w:sz w:val="26"/>
-                <w:lang w:val="vi-VN"/>
-              </w:rPr>
-            </w:pPr>
-            <w:r>
-              <w:rPr>
-                <w:rFonts w:ascii="Calibri" w:hAnsi="Calibri" w:cs="Calibri"/>
-                <w:sz w:val="26"/>
-                <w:lang w:val="vi-VN"/>
-              </w:rPr>
-              <w:t>Nguyễn Ngọc Huy</w:t>
-            </w:r>
-          </w:p>
-        </w:tc>
-        <w:tc>
-          <w:tcPr>
-            <w:tcW w:w="2790" w:type="dxa"/>
+              </w:rPr>
+            </w:pPr>
+            <w:r>
+              <w:rPr>
+                <w:rFonts w:ascii="Calibri" w:hAnsi="Calibri" w:cs="Calibri"/>
+                <w:sz w:val="26"/>
+              </w:rPr>
+              <w:t>&lt;họ tên&gt;</w:t>
+            </w:r>
+          </w:p>
+        </w:tc>
+        <w:tc>
+          <w:tcPr>
+            <w:tcW w:w="2350" w:type="dxa"/>
             <w:gridSpan w:val="2"/>
             <w:shd w:val="clear" w:color="auto" w:fill="F1F1F1"/>
             <w:vAlign w:val="center"/>
@@ -1122,7 +1048,7 @@
         </w:tc>
         <w:tc>
           <w:tcPr>
-            <w:tcW w:w="1826" w:type="dxa"/>
+            <w:tcW w:w="2117" w:type="dxa"/>
             <w:shd w:val="clear" w:color="auto" w:fill="F1F1F1"/>
             <w:vAlign w:val="center"/>
           </w:tcPr>
@@ -1144,90 +1070,6 @@
               </w:rPr>
               <w:t>&lt;Số điện thoại&gt;</w:t>
             </w:r>
-          </w:p>
-        </w:tc>
-      </w:tr>
-      <w:tr>
-        <w:trPr>
-          <w:trHeight w:hRule="exact" w:val="767"/>
-        </w:trPr>
-        <w:tc>
-          <w:tcPr>
-            <w:tcW w:w="1947" w:type="dxa"/>
-            <w:vMerge/>
-            <w:shd w:val="clear" w:color="auto" w:fill="F1F1F1"/>
-          </w:tcPr>
-          <w:p>
-            <w:pPr>
-              <w:rPr>
-                <w:rFonts w:ascii="Calibri" w:hAnsi="Calibri" w:cs="Calibri"/>
-              </w:rPr>
-            </w:pPr>
-          </w:p>
-        </w:tc>
-        <w:tc>
-          <w:tcPr>
-            <w:tcW w:w="2520" w:type="dxa"/>
-            <w:shd w:val="clear" w:color="auto" w:fill="F1F1F1"/>
-            <w:vAlign w:val="center"/>
-          </w:tcPr>
-          <w:p>
-            <w:pPr>
-              <w:pStyle w:val="TableParagraph"/>
-              <w:spacing w:line="294" w:lineRule="exact"/>
-              <w:ind w:left="151"/>
-              <w:jc w:val="center"/>
-              <w:rPr>
-                <w:rFonts w:ascii="Calibri" w:hAnsi="Calibri" w:cs="Calibri"/>
-                <w:sz w:val="26"/>
-                <w:lang w:val="vi-VN"/>
-              </w:rPr>
-            </w:pPr>
-            <w:r>
-              <w:rPr>
-                <w:rFonts w:ascii="Calibri" w:hAnsi="Calibri" w:cs="Calibri"/>
-                <w:sz w:val="26"/>
-                <w:lang w:val="vi-VN"/>
-              </w:rPr>
-              <w:t>Trần Văn Đông</w:t>
-            </w:r>
-          </w:p>
-        </w:tc>
-        <w:tc>
-          <w:tcPr>
-            <w:tcW w:w="2790" w:type="dxa"/>
-            <w:gridSpan w:val="2"/>
-            <w:shd w:val="clear" w:color="auto" w:fill="F1F1F1"/>
-            <w:vAlign w:val="center"/>
-          </w:tcPr>
-          <w:p>
-            <w:pPr>
-              <w:pStyle w:val="TableParagraph"/>
-              <w:spacing w:line="294" w:lineRule="exact"/>
-              <w:jc w:val="center"/>
-              <w:rPr>
-                <w:rFonts w:ascii="Calibri" w:hAnsi="Calibri" w:cs="Calibri"/>
-              </w:rPr>
-            </w:pPr>
-          </w:p>
-        </w:tc>
-        <w:tc>
-          <w:tcPr>
-            <w:tcW w:w="1826" w:type="dxa"/>
-            <w:shd w:val="clear" w:color="auto" w:fill="F1F1F1"/>
-            <w:vAlign w:val="center"/>
-          </w:tcPr>
-          <w:p>
-            <w:pPr>
-              <w:pStyle w:val="TableParagraph"/>
-              <w:spacing w:line="294" w:lineRule="exact"/>
-              <w:ind w:left="103"/>
-              <w:jc w:val="center"/>
-              <w:rPr>
-                <w:rFonts w:ascii="Calibri" w:hAnsi="Calibri" w:cs="Calibri"/>
-                <w:sz w:val="26"/>
-              </w:rPr>
-            </w:pPr>
           </w:p>
         </w:tc>
       </w:tr>
@@ -1412,70 +1254,6 @@
             <w:tcW w:w="7183" w:type="dxa"/>
             <w:gridSpan w:val="3"/>
           </w:tcPr>
-          <w:p>
-            <w:pPr>
-              <w:ind w:left="2100"/>
-              <w:rPr>
-                <w:rFonts w:ascii="Calibri" w:hAnsi="Calibri" w:cs="Calibri"/>
-                <w:bCs/>
-                <w:color w:val="000000" w:themeColor="text1"/>
-                <w:sz w:val="36"/>
-                <w:szCs w:val="36"/>
-              </w:rPr>
-            </w:pPr>
-            <w:r>
-              <w:rPr>
-                <w:rFonts w:ascii="Calibri" w:hAnsi="Calibri" w:cs="Calibri"/>
-                <w:bCs/>
-                <w:color w:val="000000" w:themeColor="text1"/>
-                <w:sz w:val="36"/>
-                <w:szCs w:val="36"/>
-              </w:rPr>
-              <w:t>43</w:t>
-            </w:r>
-            <w:r>
-              <w:rPr>
-                <w:rFonts w:ascii="Calibri" w:hAnsi="Calibri" w:cs="Calibri"/>
-                <w:bCs/>
-                <w:color w:val="000000" w:themeColor="text1"/>
-                <w:sz w:val="36"/>
-                <w:szCs w:val="36"/>
-                <w:lang w:val="vi-VN"/>
-              </w:rPr>
-              <w:t>K</w:t>
-            </w:r>
-            <w:r>
-              <w:rPr>
-                <w:rFonts w:ascii="Calibri" w:hAnsi="Calibri" w:cs="Calibri"/>
-                <w:bCs/>
-                <w:color w:val="000000" w:themeColor="text1"/>
-                <w:sz w:val="36"/>
-                <w:szCs w:val="36"/>
-              </w:rPr>
-              <w:t>22</w:t>
-            </w:r>
-            <w:r>
-              <w:rPr>
-                <w:rFonts w:ascii="Calibri" w:hAnsi="Calibri" w:cs="Calibri"/>
-                <w:bCs/>
-                <w:color w:val="000000" w:themeColor="text1"/>
-                <w:sz w:val="36"/>
-                <w:szCs w:val="36"/>
-                <w:lang w:val="vi-VN"/>
-              </w:rPr>
-              <w:t>T</w:t>
-            </w:r>
-            <w:r>
-              <w:rPr>
-                <w:rFonts w:ascii="Calibri" w:hAnsi="Calibri" w:cs="Calibri"/>
-                <w:bCs/>
-                <w:color w:val="000000" w:themeColor="text1"/>
-                <w:sz w:val="36"/>
-                <w:szCs w:val="36"/>
-              </w:rPr>
-              <w:t>01</w:t>
-            </w:r>
-          </w:p>
           <w:p>
             <w:pPr>
               <w:pStyle w:val="TableParagraph"/>
@@ -3082,14 +2860,14 @@
           <w:rFonts w:ascii="Calibri" w:hAnsi="Calibri" w:cs="Calibri"/>
         </w:rPr>
       </w:pPr>
-      <w:bookmarkStart w:id="0" w:name="_Toc492589332"/>
+      <w:bookmarkStart w:id="1" w:name="_Toc492589332"/>
       <w:r>
         <w:rPr>
           <w:rFonts w:ascii="Calibri" w:hAnsi="Calibri" w:cs="Calibri"/>
         </w:rPr>
         <w:t>ROLES AND RESPONSIBILITIES</w:t>
       </w:r>
-      <w:bookmarkEnd w:id="0"/>
+      <w:bookmarkEnd w:id="1"/>
     </w:p>
     <w:tbl>
       <w:tblPr>
@@ -3522,8 +3300,8 @@
 </file>
 
 <file path=word/numbering.xml><?xml version="1.0" encoding="utf-8"?>
-<w:numbering xmlns:wpc="http://schemas.microsoft.com/office/word/2010/wordprocessingCanvas" xmlns:cx="http://schemas.microsoft.com/office/drawing/2014/chartex" xmlns:cx1="http://schemas.microsoft.com/office/drawing/2015/9/8/chartex" xmlns:cx2="http://schemas.microsoft.com/office/drawing/2015/10/21/chartex" xmlns:cx3="http://schemas.microsoft.com/office/drawing/2016/5/9/chartex" xmlns:cx4="http://schemas.microsoft.com/office/drawing/2016/5/10/chartex" xmlns:cx5="http://schemas.microsoft.com/office/drawing/2016/5/11/chartex" xmlns:cx6="http://schemas.microsoft.com/office/drawing/2016/5/12/chartex" xmlns:cx7="http://schemas.microsoft.com/office/drawing/2016/5/13/chartex" xmlns:cx8="http://schemas.microsoft.com/office/drawing/2016/5/14/chartex" xmlns:mc="http://schemas.openxmlformats.org/markup-compatibility/2006" xmlns:aink="http://schemas.microsoft.com/office/drawing/2016/ink" xmlns:am3d="http://schemas.microsoft.com/office/drawing/2017/model3d" xmlns:o="urn:schemas-microsoft-com:office:office" xmlns:r="http://schemas.openxmlformats.org/officeDocument/2006/relationships" xmlns:m="http://schemas.openxmlformats.org/officeDocument/2006/math" xmlns:v="urn:schemas-microsoft-com:vml" xmlns:wp14="http://schemas.microsoft.com/office/word/2010/wordprocessingDrawing" xmlns:wp="http://schemas.openxmlformats.org/drawingml/2006/wordprocessingDrawing" xmlns:w10="urn:schemas-microsoft-com:office:word" xmlns:w="http://schemas.openxmlformats.org/wordprocessingml/2006/main" xmlns:w14="http://schemas.microsoft.com/office/word/2010/wordml" xmlns:w15="http://schemas.microsoft.com/office/word/2012/wordml" xmlns:w16cex="http://schemas.microsoft.com/office/word/2018/wordml/cex" xmlns:w16cid="http://schemas.microsoft.com/office/word/2016/wordml/cid" xmlns:w16="http://schemas.microsoft.com/office/word/2018/wordml" xmlns:w16se="http://schemas.microsoft.com/office/word/2015/wordml/symex" xmlns:wpg="http://schemas.microsoft.com/office/word/2010/wordprocessingGroup" xmlns:wpi="http://schemas.microsoft.com/office/word/2010/wordprocessingInk" xmlns:wne="http://schemas.microsoft.com/office/word/2006/wordml" xmlns:wps="http://schemas.microsoft.com/office/word/2010/wordprocessingShape" mc:Ignorable="w14 w15 w16se w16cid w16 w16cex wp14">
-  <w:abstractNum w:abstractNumId="0" w15:restartNumberingAfterBreak="0">
+<w:numbering xmlns:wpc="http://schemas.microsoft.com/office/word/2010/wordprocessingCanvas" xmlns:mc="http://schemas.openxmlformats.org/markup-compatibility/2006" xmlns:o="urn:schemas-microsoft-com:office:office" xmlns:r="http://schemas.openxmlformats.org/officeDocument/2006/relationships" xmlns:m="http://schemas.openxmlformats.org/officeDocument/2006/math" xmlns:v="urn:schemas-microsoft-com:vml" xmlns:wp14="http://schemas.microsoft.com/office/word/2010/wordprocessingDrawing" xmlns:wp="http://schemas.openxmlformats.org/drawingml/2006/wordprocessingDrawing" xmlns:w10="urn:schemas-microsoft-com:office:word" xmlns:w="http://schemas.openxmlformats.org/wordprocessingml/2006/main" xmlns:w14="http://schemas.microsoft.com/office/word/2010/wordml" xmlns:wpg="http://schemas.microsoft.com/office/word/2010/wordprocessingGroup" xmlns:wpi="http://schemas.microsoft.com/office/word/2010/wordprocessingInk" xmlns:wne="http://schemas.microsoft.com/office/word/2006/wordml" xmlns:wps="http://schemas.microsoft.com/office/word/2010/wordprocessingShape" mc:Ignorable="w14 wp14">
+  <w:abstractNum w:abstractNumId="0">
     <w:nsid w:val="82558D21"/>
     <w:multiLevelType w:val="multilevel"/>
     <w:tmpl w:val="82558D21"/>
@@ -3670,7 +3448,7 @@
 </file>
 
 <file path=word/styles.xml><?xml version="1.0" encoding="utf-8"?>
-<w:styles xmlns:mc="http://schemas.openxmlformats.org/markup-compatibility/2006" xmlns:r="http://schemas.openxmlformats.org/officeDocument/2006/relationships" xmlns:w="http://schemas.openxmlformats.org/wordprocessingml/2006/main" xmlns:w14="http://schemas.microsoft.com/office/word/2010/wordml" xmlns:w15="http://schemas.microsoft.com/office/word/2012/wordml" xmlns:w16cex="http://schemas.microsoft.com/office/word/2018/wordml/cex" xmlns:w16cid="http://schemas.microsoft.com/office/word/2016/wordml/cid" xmlns:w16="http://schemas.microsoft.com/office/word/2018/wordml" xmlns:w16se="http://schemas.microsoft.com/office/word/2015/wordml/symex" mc:Ignorable="w14 w15 w16se w16cid w16 w16cex">
+<w:styles xmlns:mc="http://schemas.openxmlformats.org/markup-compatibility/2006" xmlns:r="http://schemas.openxmlformats.org/officeDocument/2006/relationships" xmlns:w="http://schemas.openxmlformats.org/wordprocessingml/2006/main" xmlns:w14="http://schemas.microsoft.com/office/word/2010/wordml" mc:Ignorable="w14">
   <w:docDefaults>
     <w:rPrDefault>
       <w:rPr>
@@ -3684,10 +3462,10 @@
       </w:pPr>
     </w:pPrDefault>
   </w:docDefaults>
-  <w:latentStyles w:defLockedState="0" w:defUIPriority="0" w:defSemiHidden="0" w:defUnhideWhenUsed="0" w:defQFormat="0" w:count="376">
+  <w:latentStyles w:defLockedState="0" w:defUIPriority="0" w:defSemiHidden="0" w:defUnhideWhenUsed="0" w:defQFormat="0" w:count="267">
     <w:lsdException w:name="Normal" w:qFormat="1"/>
     <w:lsdException w:name="heading 1" w:qFormat="1"/>
-    <w:lsdException w:name="heading 2" w:semiHidden="1" w:unhideWhenUsed="1" w:qFormat="1"/>
+    <w:lsdException w:name="heading 2" w:unhideWhenUsed="1" w:qFormat="1"/>
     <w:lsdException w:name="heading 3" w:semiHidden="1" w:unhideWhenUsed="1" w:qFormat="1"/>
     <w:lsdException w:name="heading 4" w:semiHidden="1" w:unhideWhenUsed="1" w:qFormat="1"/>
     <w:lsdException w:name="heading 5" w:semiHidden="1" w:unhideWhenUsed="1" w:qFormat="1"/>
@@ -3695,140 +3473,21 @@
     <w:lsdException w:name="heading 7" w:semiHidden="1" w:unhideWhenUsed="1" w:qFormat="1"/>
     <w:lsdException w:name="heading 8" w:semiHidden="1" w:unhideWhenUsed="1" w:qFormat="1"/>
     <w:lsdException w:name="heading 9" w:semiHidden="1" w:unhideWhenUsed="1" w:qFormat="1"/>
-    <w:lsdException w:name="index 1" w:semiHidden="1" w:unhideWhenUsed="1"/>
-    <w:lsdException w:name="index 2" w:semiHidden="1" w:unhideWhenUsed="1"/>
-    <w:lsdException w:name="index 3" w:semiHidden="1" w:unhideWhenUsed="1"/>
-    <w:lsdException w:name="index 4" w:semiHidden="1" w:unhideWhenUsed="1"/>
-    <w:lsdException w:name="index 5" w:semiHidden="1" w:unhideWhenUsed="1"/>
-    <w:lsdException w:name="index 6" w:semiHidden="1" w:unhideWhenUsed="1"/>
-    <w:lsdException w:name="index 7" w:semiHidden="1" w:unhideWhenUsed="1"/>
-    <w:lsdException w:name="index 8" w:semiHidden="1" w:unhideWhenUsed="1"/>
-    <w:lsdException w:name="index 9" w:semiHidden="1" w:unhideWhenUsed="1"/>
-    <w:lsdException w:name="toc 1" w:semiHidden="1" w:unhideWhenUsed="1"/>
-    <w:lsdException w:name="toc 2" w:semiHidden="1" w:unhideWhenUsed="1"/>
-    <w:lsdException w:name="toc 3" w:semiHidden="1" w:unhideWhenUsed="1"/>
-    <w:lsdException w:name="toc 4" w:semiHidden="1" w:unhideWhenUsed="1"/>
-    <w:lsdException w:name="toc 5" w:semiHidden="1" w:unhideWhenUsed="1"/>
-    <w:lsdException w:name="toc 6" w:semiHidden="1" w:unhideWhenUsed="1"/>
-    <w:lsdException w:name="toc 7" w:semiHidden="1" w:unhideWhenUsed="1"/>
-    <w:lsdException w:name="toc 8" w:semiHidden="1" w:unhideWhenUsed="1"/>
-    <w:lsdException w:name="toc 9" w:semiHidden="1" w:unhideWhenUsed="1"/>
-    <w:lsdException w:name="Normal Indent" w:semiHidden="1" w:unhideWhenUsed="1"/>
-    <w:lsdException w:name="footnote text" w:semiHidden="1" w:unhideWhenUsed="1"/>
-    <w:lsdException w:name="annotation text" w:semiHidden="1" w:unhideWhenUsed="1"/>
-    <w:lsdException w:name="header" w:semiHidden="1" w:unhideWhenUsed="1"/>
-    <w:lsdException w:name="footer" w:semiHidden="1" w:unhideWhenUsed="1"/>
-    <w:lsdException w:name="index heading" w:semiHidden="1" w:unhideWhenUsed="1"/>
     <w:lsdException w:name="caption" w:semiHidden="1" w:unhideWhenUsed="1" w:qFormat="1"/>
-    <w:lsdException w:name="table of figures" w:semiHidden="1" w:unhideWhenUsed="1"/>
-    <w:lsdException w:name="envelope address" w:semiHidden="1" w:unhideWhenUsed="1"/>
-    <w:lsdException w:name="envelope return" w:semiHidden="1" w:unhideWhenUsed="1"/>
-    <w:lsdException w:name="footnote reference" w:semiHidden="1" w:unhideWhenUsed="1"/>
-    <w:lsdException w:name="annotation reference" w:semiHidden="1" w:unhideWhenUsed="1"/>
-    <w:lsdException w:name="line number" w:semiHidden="1" w:unhideWhenUsed="1"/>
-    <w:lsdException w:name="page number" w:semiHidden="1" w:unhideWhenUsed="1"/>
-    <w:lsdException w:name="endnote reference" w:semiHidden="1" w:unhideWhenUsed="1"/>
-    <w:lsdException w:name="endnote text" w:semiHidden="1" w:unhideWhenUsed="1"/>
-    <w:lsdException w:name="macro" w:semiHidden="1" w:unhideWhenUsed="1"/>
-    <w:lsdException w:name="toa heading" w:semiHidden="1" w:unhideWhenUsed="1"/>
-    <w:lsdException w:name="List Number" w:semiHidden="1" w:unhideWhenUsed="1"/>
-    <w:lsdException w:name="List 2" w:semiHidden="1" w:unhideWhenUsed="1"/>
-    <w:lsdException w:name="List 3" w:semiHidden="1" w:unhideWhenUsed="1"/>
-    <w:lsdException w:name="List 4" w:semiHidden="1" w:unhideWhenUsed="1"/>
-    <w:lsdException w:name="List 5" w:semiHidden="1" w:unhideWhenUsed="1"/>
-    <w:lsdException w:name="List Bullet 2" w:semiHidden="1" w:unhideWhenUsed="1"/>
-    <w:lsdException w:name="List Bullet 3" w:semiHidden="1" w:unhideWhenUsed="1"/>
-    <w:lsdException w:name="List Bullet 4" w:semiHidden="1" w:unhideWhenUsed="1"/>
-    <w:lsdException w:name="List Bullet 5" w:semiHidden="1" w:unhideWhenUsed="1"/>
-    <w:lsdException w:name="List Number 2" w:semiHidden="1" w:unhideWhenUsed="1"/>
-    <w:lsdException w:name="List Number 3" w:semiHidden="1" w:unhideWhenUsed="1"/>
-    <w:lsdException w:name="List Number 4" w:semiHidden="1" w:unhideWhenUsed="1"/>
-    <w:lsdException w:name="List Number 5" w:semiHidden="1" w:unhideWhenUsed="1"/>
     <w:lsdException w:name="Title" w:qFormat="1"/>
-    <w:lsdException w:name="Closing" w:semiHidden="1" w:unhideWhenUsed="1"/>
-    <w:lsdException w:name="Signature" w:semiHidden="1" w:unhideWhenUsed="1"/>
-    <w:lsdException w:name="Default Paragraph Font" w:semiHidden="1" w:unhideWhenUsed="1"/>
-    <w:lsdException w:name="Body Text" w:semiHidden="1" w:uiPriority="1" w:unhideWhenUsed="1" w:qFormat="1"/>
-    <w:lsdException w:name="Body Text Indent" w:semiHidden="1" w:unhideWhenUsed="1"/>
-    <w:lsdException w:name="List Continue" w:semiHidden="1" w:unhideWhenUsed="1"/>
-    <w:lsdException w:name="Message Header" w:semiHidden="1" w:unhideWhenUsed="1"/>
+    <w:lsdException w:name="Default Paragraph Font" w:semiHidden="1"/>
+    <w:lsdException w:name="Body Text" w:uiPriority="1" w:qFormat="1"/>
     <w:lsdException w:name="Subtitle" w:qFormat="1"/>
-    <w:lsdException w:name="Salutation" w:semiHidden="1" w:unhideWhenUsed="1"/>
-    <w:lsdException w:name="Date" w:semiHidden="1" w:unhideWhenUsed="1"/>
-    <w:lsdException w:name="Body Text First Indent" w:semiHidden="1" w:unhideWhenUsed="1"/>
-    <w:lsdException w:name="Body Text First Indent 2" w:semiHidden="1" w:unhideWhenUsed="1"/>
-    <w:lsdException w:name="Note Heading" w:semiHidden="1" w:unhideWhenUsed="1"/>
-    <w:lsdException w:name="Body Text 2" w:semiHidden="1" w:unhideWhenUsed="1"/>
-    <w:lsdException w:name="Body Text 3" w:semiHidden="1" w:unhideWhenUsed="1"/>
-    <w:lsdException w:name="Body Text Indent 2" w:semiHidden="1" w:unhideWhenUsed="1"/>
-    <w:lsdException w:name="Body Text Indent 3" w:semiHidden="1" w:unhideWhenUsed="1"/>
-    <w:lsdException w:name="Block Text" w:semiHidden="1" w:unhideWhenUsed="1"/>
-    <w:lsdException w:name="Hyperlink" w:semiHidden="1" w:uiPriority="99" w:unhideWhenUsed="1" w:qFormat="1"/>
-    <w:lsdException w:name="FollowedHyperlink" w:semiHidden="1" w:unhideWhenUsed="1"/>
+    <w:lsdException w:name="Hyperlink" w:uiPriority="99" w:unhideWhenUsed="1" w:qFormat="1"/>
     <w:lsdException w:name="Strong" w:qFormat="1"/>
     <w:lsdException w:name="Emphasis" w:qFormat="1"/>
-    <w:lsdException w:name="Document Map" w:semiHidden="1" w:unhideWhenUsed="1"/>
-    <w:lsdException w:name="Plain Text" w:semiHidden="1" w:unhideWhenUsed="1"/>
-    <w:lsdException w:name="E-mail Signature" w:semiHidden="1" w:unhideWhenUsed="1"/>
     <w:lsdException w:name="HTML Top of Form" w:semiHidden="1" w:uiPriority="99" w:unhideWhenUsed="1"/>
     <w:lsdException w:name="HTML Bottom of Form" w:semiHidden="1" w:uiPriority="99" w:unhideWhenUsed="1"/>
-    <w:lsdException w:name="Normal (Web)" w:semiHidden="1" w:unhideWhenUsed="1"/>
-    <w:lsdException w:name="HTML Acronym" w:semiHidden="1" w:unhideWhenUsed="1"/>
-    <w:lsdException w:name="HTML Address" w:semiHidden="1" w:unhideWhenUsed="1"/>
-    <w:lsdException w:name="HTML Cite" w:semiHidden="1" w:unhideWhenUsed="1"/>
-    <w:lsdException w:name="HTML Code" w:semiHidden="1" w:unhideWhenUsed="1"/>
-    <w:lsdException w:name="HTML Definition" w:semiHidden="1" w:unhideWhenUsed="1"/>
-    <w:lsdException w:name="HTML Keyboard" w:semiHidden="1" w:unhideWhenUsed="1"/>
-    <w:lsdException w:name="HTML Preformatted" w:semiHidden="1" w:unhideWhenUsed="1"/>
-    <w:lsdException w:name="HTML Sample" w:semiHidden="1" w:unhideWhenUsed="1"/>
-    <w:lsdException w:name="HTML Typewriter" w:semiHidden="1" w:unhideWhenUsed="1"/>
-    <w:lsdException w:name="HTML Variable" w:semiHidden="1" w:unhideWhenUsed="1"/>
-    <w:lsdException w:name="Normal Table" w:semiHidden="1" w:unhideWhenUsed="1"/>
-    <w:lsdException w:name="annotation subject" w:semiHidden="1" w:unhideWhenUsed="1"/>
+    <w:lsdException w:name="Normal Table" w:semiHidden="1"/>
     <w:lsdException w:name="No List" w:semiHidden="1" w:uiPriority="99" w:unhideWhenUsed="1"/>
     <w:lsdException w:name="Outline List 1" w:semiHidden="1" w:uiPriority="99" w:unhideWhenUsed="1"/>
     <w:lsdException w:name="Outline List 2" w:semiHidden="1" w:uiPriority="99" w:unhideWhenUsed="1"/>
     <w:lsdException w:name="Outline List 3" w:semiHidden="1" w:uiPriority="99" w:unhideWhenUsed="1"/>
-    <w:lsdException w:name="Table Simple 1" w:semiHidden="1" w:unhideWhenUsed="1"/>
-    <w:lsdException w:name="Table Simple 2" w:semiHidden="1" w:unhideWhenUsed="1"/>
-    <w:lsdException w:name="Table Simple 3" w:semiHidden="1" w:unhideWhenUsed="1"/>
-    <w:lsdException w:name="Table Classic 1" w:semiHidden="1" w:unhideWhenUsed="1"/>
-    <w:lsdException w:name="Table Classic 2" w:semiHidden="1" w:unhideWhenUsed="1"/>
-    <w:lsdException w:name="Table Classic 3" w:semiHidden="1" w:unhideWhenUsed="1"/>
-    <w:lsdException w:name="Table Classic 4" w:semiHidden="1" w:unhideWhenUsed="1"/>
-    <w:lsdException w:name="Table Colorful 1" w:semiHidden="1" w:unhideWhenUsed="1"/>
-    <w:lsdException w:name="Table Colorful 2" w:semiHidden="1" w:unhideWhenUsed="1"/>
-    <w:lsdException w:name="Table Colorful 3" w:semiHidden="1" w:unhideWhenUsed="1"/>
-    <w:lsdException w:name="Table Columns 1" w:semiHidden="1" w:unhideWhenUsed="1"/>
-    <w:lsdException w:name="Table Columns 2" w:semiHidden="1" w:unhideWhenUsed="1"/>
-    <w:lsdException w:name="Table Columns 3" w:semiHidden="1" w:unhideWhenUsed="1"/>
-    <w:lsdException w:name="Table Columns 4" w:semiHidden="1" w:unhideWhenUsed="1"/>
-    <w:lsdException w:name="Table Columns 5" w:semiHidden="1" w:unhideWhenUsed="1"/>
-    <w:lsdException w:name="Table Grid 1" w:semiHidden="1" w:unhideWhenUsed="1"/>
-    <w:lsdException w:name="Table Grid 2" w:semiHidden="1" w:unhideWhenUsed="1"/>
-    <w:lsdException w:name="Table Grid 3" w:semiHidden="1" w:unhideWhenUsed="1"/>
-    <w:lsdException w:name="Table Grid 4" w:semiHidden="1" w:unhideWhenUsed="1"/>
-    <w:lsdException w:name="Table Grid 5" w:semiHidden="1" w:unhideWhenUsed="1"/>
-    <w:lsdException w:name="Table Grid 6" w:semiHidden="1" w:unhideWhenUsed="1"/>
-    <w:lsdException w:name="Table Grid 7" w:semiHidden="1" w:unhideWhenUsed="1"/>
-    <w:lsdException w:name="Table Grid 8" w:semiHidden="1" w:unhideWhenUsed="1"/>
-    <w:lsdException w:name="Table List 1" w:semiHidden="1" w:unhideWhenUsed="1"/>
-    <w:lsdException w:name="Table List 2" w:semiHidden="1" w:unhideWhenUsed="1"/>
-    <w:lsdException w:name="Table List 3" w:semiHidden="1" w:unhideWhenUsed="1"/>
-    <w:lsdException w:name="Table List 4" w:semiHidden="1" w:unhideWhenUsed="1"/>
-    <w:lsdException w:name="Table List 5" w:semiHidden="1" w:unhideWhenUsed="1"/>
-    <w:lsdException w:name="Table List 6" w:semiHidden="1" w:unhideWhenUsed="1"/>
-    <w:lsdException w:name="Table List 7" w:semiHidden="1" w:unhideWhenUsed="1"/>
-    <w:lsdException w:name="Table List 8" w:semiHidden="1" w:unhideWhenUsed="1"/>
-    <w:lsdException w:name="Table 3D effects 1" w:semiHidden="1" w:unhideWhenUsed="1"/>
-    <w:lsdException w:name="Table 3D effects 2" w:semiHidden="1" w:unhideWhenUsed="1"/>
-    <w:lsdException w:name="Table 3D effects 3" w:semiHidden="1" w:unhideWhenUsed="1"/>
-    <w:lsdException w:name="Table Contemporary" w:semiHidden="1" w:unhideWhenUsed="1"/>
-    <w:lsdException w:name="Table Elegant" w:semiHidden="1" w:unhideWhenUsed="1"/>
-    <w:lsdException w:name="Table Professional" w:semiHidden="1" w:unhideWhenUsed="1"/>
-    <w:lsdException w:name="Table Subtle 1" w:semiHidden="1" w:unhideWhenUsed="1"/>
-    <w:lsdException w:name="Table Subtle 2" w:semiHidden="1" w:unhideWhenUsed="1"/>
-    <w:lsdException w:name="Table Web 1" w:semiHidden="1" w:unhideWhenUsed="1"/>
     <w:lsdException w:name="Placeholder Text" w:semiHidden="1" w:uiPriority="99" w:unhideWhenUsed="1"/>
     <w:lsdException w:name="No Spacing" w:semiHidden="1" w:uiPriority="99" w:unhideWhenUsed="1"/>
     <w:lsdException w:name="Light Shading" w:uiPriority="60"/>
@@ -3940,115 +3599,298 @@
     <w:lsdException w:name="Book Title" w:uiPriority="33" w:qFormat="1"/>
     <w:lsdException w:name="Bibliography" w:semiHidden="1" w:uiPriority="37" w:unhideWhenUsed="1"/>
     <w:lsdException w:name="TOC Heading" w:semiHidden="1" w:uiPriority="39" w:unhideWhenUsed="1" w:qFormat="1"/>
-    <w:lsdException w:name="Plain Table 1" w:uiPriority="41"/>
-    <w:lsdException w:name="Plain Table 2" w:uiPriority="42"/>
-    <w:lsdException w:name="Plain Table 3" w:uiPriority="43"/>
-    <w:lsdException w:name="Plain Table 4" w:uiPriority="44"/>
-    <w:lsdException w:name="Plain Table 5" w:uiPriority="45"/>
-    <w:lsdException w:name="Grid Table Light" w:uiPriority="40"/>
-    <w:lsdException w:name="Grid Table 1 Light" w:uiPriority="46"/>
-    <w:lsdException w:name="Grid Table 2" w:uiPriority="47"/>
-    <w:lsdException w:name="Grid Table 3" w:uiPriority="48"/>
-    <w:lsdException w:name="Grid Table 4" w:uiPriority="49"/>
-    <w:lsdException w:name="Grid Table 5 Dark" w:uiPriority="50"/>
-    <w:lsdException w:name="Grid Table 6 Colorful" w:uiPriority="51"/>
-    <w:lsdException w:name="Grid Table 7 Colorful" w:uiPriority="52"/>
-    <w:lsdException w:name="Grid Table 1 Light Accent 1" w:uiPriority="46"/>
-    <w:lsdException w:name="Grid Table 2 Accent 1" w:uiPriority="47"/>
-    <w:lsdException w:name="Grid Table 3 Accent 1" w:uiPriority="48"/>
-    <w:lsdException w:name="Grid Table 4 Accent 1" w:uiPriority="49"/>
-    <w:lsdException w:name="Grid Table 5 Dark Accent 1" w:uiPriority="50"/>
-    <w:lsdException w:name="Grid Table 6 Colorful Accent 1" w:uiPriority="51"/>
-    <w:lsdException w:name="Grid Table 7 Colorful Accent 1" w:uiPriority="52"/>
-    <w:lsdException w:name="Grid Table 1 Light Accent 2" w:uiPriority="46"/>
-    <w:lsdException w:name="Grid Table 2 Accent 2" w:uiPriority="47"/>
-    <w:lsdException w:name="Grid Table 3 Accent 2" w:uiPriority="48"/>
-    <w:lsdException w:name="Grid Table 4 Accent 2" w:uiPriority="49"/>
-    <w:lsdException w:name="Grid Table 5 Dark Accent 2" w:uiPriority="50"/>
-    <w:lsdException w:name="Grid Table 6 Colorful Accent 2" w:uiPriority="51"/>
-    <w:lsdException w:name="Grid Table 7 Colorful Accent 2" w:uiPriority="52"/>
-    <w:lsdException w:name="Grid Table 1 Light Accent 3" w:uiPriority="46"/>
-    <w:lsdException w:name="Grid Table 2 Accent 3" w:uiPriority="47"/>
-    <w:lsdException w:name="Grid Table 3 Accent 3" w:uiPriority="48"/>
-    <w:lsdException w:name="Grid Table 4 Accent 3" w:uiPriority="49"/>
-    <w:lsdException w:name="Grid Table 5 Dark Accent 3" w:uiPriority="50"/>
-    <w:lsdException w:name="Grid Table 6 Colorful Accent 3" w:uiPriority="51"/>
-    <w:lsdException w:name="Grid Table 7 Colorful Accent 3" w:uiPriority="52"/>
-    <w:lsdException w:name="Grid Table 1 Light Accent 4" w:uiPriority="46"/>
-    <w:lsdException w:name="Grid Table 2 Accent 4" w:uiPriority="47"/>
-    <w:lsdException w:name="Grid Table 3 Accent 4" w:uiPriority="48"/>
-    <w:lsdException w:name="Grid Table 4 Accent 4" w:uiPriority="49"/>
-    <w:lsdException w:name="Grid Table 5 Dark Accent 4" w:uiPriority="50"/>
-    <w:lsdException w:name="Grid Table 6 Colorful Accent 4" w:uiPriority="51"/>
-    <w:lsdException w:name="Grid Table 7 Colorful Accent 4" w:uiPriority="52"/>
-    <w:lsdException w:name="Grid Table 1 Light Accent 5" w:uiPriority="46"/>
-    <w:lsdException w:name="Grid Table 2 Accent 5" w:uiPriority="47"/>
-    <w:lsdException w:name="Grid Table 3 Accent 5" w:uiPriority="48"/>
-    <w:lsdException w:name="Grid Table 4 Accent 5" w:uiPriority="49"/>
-    <w:lsdException w:name="Grid Table 5 Dark Accent 5" w:uiPriority="50"/>
-    <w:lsdException w:name="Grid Table 6 Colorful Accent 5" w:uiPriority="51"/>
-    <w:lsdException w:name="Grid Table 7 Colorful Accent 5" w:uiPriority="52"/>
-    <w:lsdException w:name="Grid Table 1 Light Accent 6" w:uiPriority="46"/>
-    <w:lsdException w:name="Grid Table 2 Accent 6" w:uiPriority="47"/>
-    <w:lsdException w:name="Grid Table 3 Accent 6" w:uiPriority="48"/>
-    <w:lsdException w:name="Grid Table 4 Accent 6" w:uiPriority="49"/>
-    <w:lsdException w:name="Grid Table 5 Dark Accent 6" w:uiPriority="50"/>
-    <w:lsdException w:name="Grid Table 6 Colorful Accent 6" w:uiPriority="51"/>
-    <w:lsdException w:name="Grid Table 7 Colorful Accent 6" w:uiPriority="52"/>
-    <w:lsdException w:name="List Table 1 Light" w:uiPriority="46"/>
-    <w:lsdException w:name="List Table 2" w:uiPriority="47"/>
-    <w:lsdException w:name="List Table 3" w:uiPriority="48"/>
-    <w:lsdException w:name="List Table 4" w:uiPriority="49"/>
-    <w:lsdException w:name="List Table 5 Dark" w:uiPriority="50"/>
-    <w:lsdException w:name="List Table 6 Colorful" w:uiPriority="51"/>
-    <w:lsdException w:name="List Table 7 Colorful" w:uiPriority="52"/>
-    <w:lsdException w:name="List Table 1 Light Accent 1" w:uiPriority="46"/>
-    <w:lsdException w:name="List Table 2 Accent 1" w:uiPriority="47"/>
-    <w:lsdException w:name="List Table 3 Accent 1" w:uiPriority="48"/>
-    <w:lsdException w:name="List Table 4 Accent 1" w:uiPriority="49"/>
-    <w:lsdException w:name="List Table 5 Dark Accent 1" w:uiPriority="50"/>
-    <w:lsdException w:name="List Table 6 Colorful Accent 1" w:uiPriority="51"/>
-    <w:lsdException w:name="List Table 7 Colorful Accent 1" w:uiPriority="52"/>
-    <w:lsdException w:name="List Table 1 Light Accent 2" w:uiPriority="46"/>
-    <w:lsdException w:name="List Table 2 Accent 2" w:uiPriority="47"/>
-    <w:lsdException w:name="List Table 3 Accent 2" w:uiPriority="48"/>
-    <w:lsdException w:name="List Table 4 Accent 2" w:uiPriority="49"/>
-    <w:lsdException w:name="List Table 5 Dark Accent 2" w:uiPriority="50"/>
-    <w:lsdException w:name="List Table 6 Colorful Accent 2" w:uiPriority="51"/>
-    <w:lsdException w:name="List Table 7 Colorful Accent 2" w:uiPriority="52"/>
-    <w:lsdException w:name="List Table 1 Light Accent 3" w:uiPriority="46"/>
-    <w:lsdException w:name="List Table 2 Accent 3" w:uiPriority="47"/>
-    <w:lsdException w:name="List Table 3 Accent 3" w:uiPriority="48"/>
-    <w:lsdException w:name="List Table 4 Accent 3" w:uiPriority="49"/>
-    <w:lsdException w:name="List Table 5 Dark Accent 3" w:uiPriority="50"/>
-    <w:lsdException w:name="List Table 6 Colorful Accent 3" w:uiPriority="51"/>
-    <w:lsdException w:name="List Table 7 Colorful Accent 3" w:uiPriority="52"/>
-    <w:lsdException w:name="List Table 1 Light Accent 4" w:uiPriority="46"/>
-    <w:lsdException w:name="List Table 2 Accent 4" w:uiPriority="47"/>
-    <w:lsdException w:name="List Table 3 Accent 4" w:uiPriority="48"/>
-    <w:lsdException w:name="List Table 4 Accent 4" w:uiPriority="49"/>
-    <w:lsdException w:name="List Table 5 Dark Accent 4" w:uiPriority="50"/>
-    <w:lsdException w:name="List Table 6 Colorful Accent 4" w:uiPriority="51"/>
-    <w:lsdException w:name="List Table 7 Colorful Accent 4" w:uiPriority="52"/>
-    <w:lsdException w:name="List Table 1 Light Accent 5" w:uiPriority="46"/>
-    <w:lsdException w:name="List Table 2 Accent 5" w:uiPriority="47"/>
-    <w:lsdException w:name="List Table 3 Accent 5" w:uiPriority="48"/>
-    <w:lsdException w:name="List Table 4 Accent 5" w:uiPriority="49"/>
-    <w:lsdException w:name="List Table 5 Dark Accent 5" w:uiPriority="50"/>
-    <w:lsdException w:name="List Table 6 Colorful Accent 5" w:uiPriority="51"/>
-    <w:lsdException w:name="List Table 7 Colorful Accent 5" w:uiPriority="52"/>
-    <w:lsdException w:name="List Table 1 Light Accent 6" w:uiPriority="46"/>
-    <w:lsdException w:name="List Table 2 Accent 6" w:uiPriority="47"/>
-    <w:lsdException w:name="List Table 3 Accent 6" w:uiPriority="48"/>
-    <w:lsdException w:name="List Table 4 Accent 6" w:uiPriority="49"/>
-    <w:lsdException w:name="List Table 5 Dark Accent 6" w:uiPriority="50"/>
-    <w:lsdException w:name="List Table 6 Colorful Accent 6" w:uiPriority="51"/>
-    <w:lsdException w:name="List Table 7 Colorful Accent 6" w:uiPriority="52"/>
-    <w:lsdException w:name="Mention" w:semiHidden="1" w:uiPriority="99" w:unhideWhenUsed="1"/>
-    <w:lsdException w:name="Smart Hyperlink" w:semiHidden="1" w:uiPriority="99" w:unhideWhenUsed="1"/>
-    <w:lsdException w:name="Hashtag" w:semiHidden="1" w:uiPriority="99" w:unhideWhenUsed="1"/>
-    <w:lsdException w:name="Unresolved Mention" w:semiHidden="1" w:uiPriority="99" w:unhideWhenUsed="1"/>
-    <w:lsdException w:name="Smart Link" w:semiHidden="1" w:uiPriority="99" w:unhideWhenUsed="1"/>
+  </w:latentStyles>
+  <w:style w:type="paragraph" w:default="1" w:styleId="Normal">
+    <w:name w:val="Normal"/>
+    <w:qFormat/>
+    <w:rPr>
+      <w:rFonts w:asciiTheme="minorHAnsi" w:eastAsiaTheme="minorEastAsia" w:hAnsiTheme="minorHAnsi" w:cstheme="minorBidi"/>
+      <w:lang w:eastAsia="zh-CN"/>
+    </w:rPr>
+  </w:style>
+  <w:style w:type="paragraph" w:styleId="Heading1">
+    <w:name w:val="heading 1"/>
+    <w:basedOn w:val="Normal"/>
+    <w:next w:val="Normal"/>
+    <w:qFormat/>
+    <w:pPr>
+      <w:keepNext/>
+      <w:keepLines/>
+      <w:spacing w:before="120" w:line="312" w:lineRule="auto"/>
+      <w:outlineLvl w:val="0"/>
+    </w:pPr>
+    <w:rPr>
+      <w:b/>
+      <w:bCs/>
+      <w:kern w:val="44"/>
+      <w:sz w:val="44"/>
+      <w:szCs w:val="44"/>
+    </w:rPr>
+  </w:style>
+  <w:style w:type="paragraph" w:styleId="Heading2">
+    <w:name w:val="heading 2"/>
+    <w:basedOn w:val="Normal"/>
+    <w:next w:val="Normal"/>
+    <w:unhideWhenUsed/>
+    <w:qFormat/>
+    <w:pPr>
+      <w:keepNext/>
+      <w:keepLines/>
+      <w:spacing w:before="260" w:after="260" w:line="416" w:lineRule="auto"/>
+      <w:outlineLvl w:val="1"/>
+    </w:pPr>
+    <w:rPr>
+      <w:b/>
+      <w:bCs/>
+      <w:sz w:val="32"/>
+      <w:szCs w:val="32"/>
+    </w:rPr>
+  </w:style>
+  <w:style w:type="character" w:default="1" w:styleId="DefaultParagraphFont">
+    <w:name w:val="Default Paragraph Font"/>
+    <w:uiPriority w:val="1"/>
+    <w:semiHidden/>
+    <w:unhideWhenUsed/>
+  </w:style>
+  <w:style w:type="table" w:default="1" w:styleId="TableNormal">
+    <w:name w:val="Normal Table"/>
+    <w:uiPriority w:val="99"/>
+    <w:semiHidden/>
+    <w:unhideWhenUsed/>
+    <w:tblPr>
+      <w:tblInd w:w="0" w:type="dxa"/>
+      <w:tblCellMar>
+        <w:top w:w="0" w:type="dxa"/>
+        <w:left w:w="108" w:type="dxa"/>
+        <w:bottom w:w="0" w:type="dxa"/>
+        <w:right w:w="108" w:type="dxa"/>
+      </w:tblCellMar>
+    </w:tblPr>
+  </w:style>
+  <w:style w:type="numbering" w:default="1" w:styleId="NoList">
+    <w:name w:val="No List"/>
+    <w:uiPriority w:val="99"/>
+    <w:semiHidden/>
+    <w:unhideWhenUsed/>
+  </w:style>
+  <w:style w:type="paragraph" w:styleId="BodyText">
+    <w:name w:val="Body Text"/>
+    <w:basedOn w:val="Normal"/>
+    <w:uiPriority w:val="1"/>
+    <w:qFormat/>
+    <w:rPr>
+      <w:sz w:val="26"/>
+      <w:szCs w:val="26"/>
+    </w:rPr>
+  </w:style>
+  <w:style w:type="character" w:styleId="Hyperlink">
+    <w:name w:val="Hyperlink"/>
+    <w:basedOn w:val="DefaultParagraphFont"/>
+    <w:uiPriority w:val="99"/>
+    <w:unhideWhenUsed/>
+    <w:qFormat/>
+    <w:rPr>
+      <w:color w:val="0000FF"/>
+      <w:u w:val="single"/>
+    </w:rPr>
+  </w:style>
+  <w:style w:type="paragraph" w:customStyle="1" w:styleId="TableParagraph">
+    <w:name w:val="Table Paragraph"/>
+    <w:basedOn w:val="Normal"/>
+    <w:uiPriority w:val="1"/>
+    <w:qFormat/>
+  </w:style>
+  <w:style w:type="paragraph" w:styleId="ListParagraph">
+    <w:name w:val="List Paragraph"/>
+    <w:basedOn w:val="Normal"/>
+    <w:uiPriority w:val="1"/>
+    <w:qFormat/>
+    <w:pPr>
+      <w:spacing w:before="255"/>
+      <w:ind w:left="2308" w:hanging="361"/>
+    </w:pPr>
+  </w:style>
+  <w:style w:type="paragraph" w:styleId="BalloonText">
+    <w:name w:val="Balloon Text"/>
+    <w:basedOn w:val="Normal"/>
+    <w:link w:val="BalloonTextChar"/>
+    <w:rsid w:val="006D557A"/>
+    <w:pPr>
+      <w:spacing w:after="0" w:line="240" w:lineRule="auto"/>
+    </w:pPr>
+    <w:rPr>
+      <w:rFonts w:ascii="Tahoma" w:hAnsi="Tahoma" w:cs="Tahoma"/>
+      <w:sz w:val="16"/>
+      <w:szCs w:val="16"/>
+    </w:rPr>
+  </w:style>
+  <w:style w:type="character" w:customStyle="1" w:styleId="BalloonTextChar">
+    <w:name w:val="Balloon Text Char"/>
+    <w:basedOn w:val="DefaultParagraphFont"/>
+    <w:link w:val="BalloonText"/>
+    <w:rsid w:val="006D557A"/>
+    <w:rPr>
+      <w:rFonts w:ascii="Tahoma" w:eastAsiaTheme="minorEastAsia" w:hAnsi="Tahoma" w:cs="Tahoma"/>
+      <w:sz w:val="16"/>
+      <w:szCs w:val="16"/>
+      <w:lang w:eastAsia="zh-CN"/>
+    </w:rPr>
+  </w:style>
+</w:styles>
+</file>
+
+<file path=word/stylesWithEffects.xml><?xml version="1.0" encoding="utf-8"?>
+<w:styles xmlns:wpc="http://schemas.microsoft.com/office/word/2010/wordprocessingCanvas" xmlns:mc="http://schemas.openxmlformats.org/markup-compatibility/2006" xmlns:o="urn:schemas-microsoft-com:office:office" xmlns:r="http://schemas.openxmlformats.org/officeDocument/2006/relationships" xmlns:m="http://schemas.openxmlformats.org/officeDocument/2006/math" xmlns:v="urn:schemas-microsoft-com:vml" xmlns:wp14="http://schemas.microsoft.com/office/word/2010/wordprocessingDrawing" xmlns:wp="http://schemas.openxmlformats.org/drawingml/2006/wordprocessingDrawing" xmlns:w10="urn:schemas-microsoft-com:office:word" xmlns:w="http://schemas.openxmlformats.org/wordprocessingml/2006/main" xmlns:w14="http://schemas.microsoft.com/office/word/2010/wordml" xmlns:wpg="http://schemas.microsoft.com/office/word/2010/wordprocessingGroup" xmlns:wpi="http://schemas.microsoft.com/office/word/2010/wordprocessingInk" xmlns:wne="http://schemas.microsoft.com/office/word/2006/wordml" xmlns:wps="http://schemas.microsoft.com/office/word/2010/wordprocessingShape" mc:Ignorable="w14 wp14">
+  <w:docDefaults>
+    <w:rPrDefault>
+      <w:rPr>
+        <w:rFonts w:ascii="Times New Roman" w:eastAsia="SimSun" w:hAnsi="Times New Roman" w:cs="Times New Roman"/>
+        <w:lang w:val="en-US" w:eastAsia="en-US" w:bidi="ar-SA"/>
+      </w:rPr>
+    </w:rPrDefault>
+    <w:pPrDefault>
+      <w:pPr>
+        <w:spacing w:after="200" w:line="276" w:lineRule="auto"/>
+      </w:pPr>
+    </w:pPrDefault>
+  </w:docDefaults>
+  <w:latentStyles w:defLockedState="0" w:defUIPriority="0" w:defSemiHidden="0" w:defUnhideWhenUsed="0" w:defQFormat="0" w:count="267">
+    <w:lsdException w:name="Normal" w:qFormat="1"/>
+    <w:lsdException w:name="heading 1" w:qFormat="1"/>
+    <w:lsdException w:name="heading 2" w:unhideWhenUsed="1" w:qFormat="1"/>
+    <w:lsdException w:name="heading 3" w:semiHidden="1" w:unhideWhenUsed="1" w:qFormat="1"/>
+    <w:lsdException w:name="heading 4" w:semiHidden="1" w:unhideWhenUsed="1" w:qFormat="1"/>
+    <w:lsdException w:name="heading 5" w:semiHidden="1" w:unhideWhenUsed="1" w:qFormat="1"/>
+    <w:lsdException w:name="heading 6" w:semiHidden="1" w:unhideWhenUsed="1" w:qFormat="1"/>
+    <w:lsdException w:name="heading 7" w:semiHidden="1" w:unhideWhenUsed="1" w:qFormat="1"/>
+    <w:lsdException w:name="heading 8" w:semiHidden="1" w:unhideWhenUsed="1" w:qFormat="1"/>
+    <w:lsdException w:name="heading 9" w:semiHidden="1" w:unhideWhenUsed="1" w:qFormat="1"/>
+    <w:lsdException w:name="caption" w:semiHidden="1" w:unhideWhenUsed="1" w:qFormat="1"/>
+    <w:lsdException w:name="Title" w:qFormat="1"/>
+    <w:lsdException w:name="Default Paragraph Font" w:semiHidden="1"/>
+    <w:lsdException w:name="Body Text" w:uiPriority="1" w:qFormat="1"/>
+    <w:lsdException w:name="Subtitle" w:qFormat="1"/>
+    <w:lsdException w:name="Hyperlink" w:uiPriority="99" w:unhideWhenUsed="1" w:qFormat="1"/>
+    <w:lsdException w:name="Strong" w:qFormat="1"/>
+    <w:lsdException w:name="Emphasis" w:qFormat="1"/>
+    <w:lsdException w:name="HTML Top of Form" w:semiHidden="1" w:uiPriority="99" w:unhideWhenUsed="1"/>
+    <w:lsdException w:name="HTML Bottom of Form" w:semiHidden="1" w:uiPriority="99" w:unhideWhenUsed="1"/>
+    <w:lsdException w:name="Normal Table" w:semiHidden="1"/>
+    <w:lsdException w:name="No List" w:semiHidden="1" w:uiPriority="99" w:unhideWhenUsed="1"/>
+    <w:lsdException w:name="Outline List 1" w:semiHidden="1" w:uiPriority="99" w:unhideWhenUsed="1"/>
+    <w:lsdException w:name="Outline List 2" w:semiHidden="1" w:uiPriority="99" w:unhideWhenUsed="1"/>
+    <w:lsdException w:name="Outline List 3" w:semiHidden="1" w:uiPriority="99" w:unhideWhenUsed="1"/>
+    <w:lsdException w:name="Placeholder Text" w:semiHidden="1" w:uiPriority="99" w:unhideWhenUsed="1"/>
+    <w:lsdException w:name="No Spacing" w:semiHidden="1" w:uiPriority="99" w:unhideWhenUsed="1"/>
+    <w:lsdException w:name="Light Shading" w:uiPriority="60"/>
+    <w:lsdException w:name="Light List" w:uiPriority="61"/>
+    <w:lsdException w:name="Light Grid" w:uiPriority="62"/>
+    <w:lsdException w:name="Medium Shading 1" w:uiPriority="63"/>
+    <w:lsdException w:name="Medium Shading 2" w:uiPriority="64"/>
+    <w:lsdException w:name="Medium List 1" w:uiPriority="65"/>
+    <w:lsdException w:name="Medium List 2" w:uiPriority="66"/>
+    <w:lsdException w:name="Medium Grid 1" w:uiPriority="67"/>
+    <w:lsdException w:name="Medium Grid 2" w:uiPriority="68"/>
+    <w:lsdException w:name="Medium Grid 3" w:uiPriority="69"/>
+    <w:lsdException w:name="Dark List" w:uiPriority="70"/>
+    <w:lsdException w:name="Colorful Shading" w:uiPriority="71"/>
+    <w:lsdException w:name="Colorful List" w:uiPriority="72"/>
+    <w:lsdException w:name="Colorful Grid" w:uiPriority="73"/>
+    <w:lsdException w:name="Light Shading Accent 1" w:uiPriority="60"/>
+    <w:lsdException w:name="Light List Accent 1" w:uiPriority="61"/>
+    <w:lsdException w:name="Light Grid Accent 1" w:uiPriority="62"/>
+    <w:lsdException w:name="Medium Shading 1 Accent 1" w:uiPriority="63"/>
+    <w:lsdException w:name="Medium Shading 2 Accent 1" w:uiPriority="64"/>
+    <w:lsdException w:name="Medium List 1 Accent 1" w:uiPriority="65"/>
+    <w:lsdException w:name="Revision" w:semiHidden="1" w:uiPriority="99" w:unhideWhenUsed="1"/>
+    <w:lsdException w:name="List Paragraph" w:uiPriority="1" w:qFormat="1"/>
+    <w:lsdException w:name="Quote" w:semiHidden="1" w:uiPriority="99" w:unhideWhenUsed="1"/>
+    <w:lsdException w:name="Intense Quote" w:semiHidden="1" w:uiPriority="99" w:unhideWhenUsed="1"/>
+    <w:lsdException w:name="Medium List 2 Accent 1" w:uiPriority="66"/>
+    <w:lsdException w:name="Medium Grid 1 Accent 1" w:uiPriority="67"/>
+    <w:lsdException w:name="Medium Grid 2 Accent 1" w:uiPriority="68"/>
+    <w:lsdException w:name="Medium Grid 3 Accent 1" w:uiPriority="69"/>
+    <w:lsdException w:name="Dark List Accent 1" w:uiPriority="70"/>
+    <w:lsdException w:name="Colorful Shading Accent 1" w:uiPriority="71"/>
+    <w:lsdException w:name="Colorful List Accent 1" w:uiPriority="72"/>
+    <w:lsdException w:name="Colorful Grid Accent 1" w:uiPriority="73"/>
+    <w:lsdException w:name="Light Shading Accent 2" w:uiPriority="60"/>
+    <w:lsdException w:name="Light List Accent 2" w:uiPriority="61"/>
+    <w:lsdException w:name="Light Grid Accent 2" w:uiPriority="62"/>
+    <w:lsdException w:name="Medium Shading 1 Accent 2" w:uiPriority="63"/>
+    <w:lsdException w:name="Medium Shading 2 Accent 2" w:uiPriority="64"/>
+    <w:lsdException w:name="Medium List 1 Accent 2" w:uiPriority="65"/>
+    <w:lsdException w:name="Medium List 2 Accent 2" w:uiPriority="66"/>
+    <w:lsdException w:name="Medium Grid 1 Accent 2" w:uiPriority="67"/>
+    <w:lsdException w:name="Medium Grid 2 Accent 2" w:uiPriority="68"/>
+    <w:lsdException w:name="Medium Grid 3 Accent 2" w:uiPriority="69"/>
+    <w:lsdException w:name="Dark List Accent 2" w:uiPriority="70"/>
+    <w:lsdException w:name="Colorful Shading Accent 2" w:uiPriority="71"/>
+    <w:lsdException w:name="Colorful List Accent 2" w:uiPriority="72"/>
+    <w:lsdException w:name="Colorful Grid Accent 2" w:uiPriority="73"/>
+    <w:lsdException w:name="Light Shading Accent 3" w:uiPriority="60"/>
+    <w:lsdException w:name="Light List Accent 3" w:uiPriority="61"/>
+    <w:lsdException w:name="Light Grid Accent 3" w:uiPriority="62"/>
+    <w:lsdException w:name="Medium Shading 1 Accent 3" w:uiPriority="63"/>
+    <w:lsdException w:name="Medium Shading 2 Accent 3" w:uiPriority="64"/>
+    <w:lsdException w:name="Medium List 1 Accent 3" w:uiPriority="65"/>
+    <w:lsdException w:name="Medium List 2 Accent 3" w:uiPriority="66"/>
+    <w:lsdException w:name="Medium Grid 1 Accent 3" w:uiPriority="67"/>
+    <w:lsdException w:name="Medium Grid 2 Accent 3" w:uiPriority="68"/>
+    <w:lsdException w:name="Medium Grid 3 Accent 3" w:uiPriority="69"/>
+    <w:lsdException w:name="Dark List Accent 3" w:uiPriority="70"/>
+    <w:lsdException w:name="Colorful Shading Accent 3" w:uiPriority="71"/>
+    <w:lsdException w:name="Colorful List Accent 3" w:uiPriority="72"/>
+    <w:lsdException w:name="Colorful Grid Accent 3" w:uiPriority="73"/>
+    <w:lsdException w:name="Light Shading Accent 4" w:uiPriority="60"/>
+    <w:lsdException w:name="Light List Accent 4" w:uiPriority="61"/>
+    <w:lsdException w:name="Light Grid Accent 4" w:uiPriority="62"/>
+    <w:lsdException w:name="Medium Shading 1 Accent 4" w:uiPriority="63"/>
+    <w:lsdException w:name="Medium Shading 2 Accent 4" w:uiPriority="64"/>
+    <w:lsdException w:name="Medium List 1 Accent 4" w:uiPriority="65"/>
+    <w:lsdException w:name="Medium List 2 Accent 4" w:uiPriority="66"/>
+    <w:lsdException w:name="Medium Grid 1 Accent 4" w:uiPriority="67"/>
+    <w:lsdException w:name="Medium Grid 2 Accent 4" w:uiPriority="68"/>
+    <w:lsdException w:name="Medium Grid 3 Accent 4" w:uiPriority="69"/>
+    <w:lsdException w:name="Dark List Accent 4" w:uiPriority="70"/>
+    <w:lsdException w:name="Colorful Shading Accent 4" w:uiPriority="71"/>
+    <w:lsdException w:name="Colorful List Accent 4" w:uiPriority="72"/>
+    <w:lsdException w:name="Colorful Grid Accent 4" w:uiPriority="73"/>
+    <w:lsdException w:name="Light Shading Accent 5" w:uiPriority="60"/>
+    <w:lsdException w:name="Light List Accent 5" w:uiPriority="61"/>
+    <w:lsdException w:name="Light Grid Accent 5" w:uiPriority="62"/>
+    <w:lsdException w:name="Medium Shading 1 Accent 5" w:uiPriority="63"/>
+    <w:lsdException w:name="Medium Shading 2 Accent 5" w:uiPriority="64"/>
+    <w:lsdException w:name="Medium List 1 Accent 5" w:uiPriority="65"/>
+    <w:lsdException w:name="Medium List 2 Accent 5" w:uiPriority="66"/>
+    <w:lsdException w:name="Medium Grid 1 Accent 5" w:uiPriority="67"/>
+    <w:lsdException w:name="Medium Grid 2 Accent 5" w:uiPriority="68"/>
+    <w:lsdException w:name="Medium Grid 3 Accent 5" w:uiPriority="69"/>
+    <w:lsdException w:name="Dark List Accent 5" w:uiPriority="70"/>
+    <w:lsdException w:name="Colorful Shading Accent 5" w:uiPriority="71"/>
+    <w:lsdException w:name="Colorful List Accent 5" w:uiPriority="72"/>
+    <w:lsdException w:name="Colorful Grid Accent 5" w:uiPriority="73"/>
+    <w:lsdException w:name="Light Shading Accent 6" w:uiPriority="60"/>
+    <w:lsdException w:name="Light List Accent 6" w:uiPriority="61"/>
+    <w:lsdException w:name="Light Grid Accent 6" w:uiPriority="62"/>
+    <w:lsdException w:name="Medium Shading 1 Accent 6" w:uiPriority="63"/>
+    <w:lsdException w:name="Medium Shading 2 Accent 6" w:uiPriority="64"/>
+    <w:lsdException w:name="Medium List 1 Accent 6" w:uiPriority="65"/>
+    <w:lsdException w:name="Medium List 2 Accent 6" w:uiPriority="66"/>
+    <w:lsdException w:name="Medium Grid 1 Accent 6" w:uiPriority="67"/>
+    <w:lsdException w:name="Medium Grid 2 Accent 6" w:uiPriority="68"/>
+    <w:lsdException w:name="Medium Grid 3 Accent 6" w:uiPriority="69"/>
+    <w:lsdException w:name="Dark List Accent 6" w:uiPriority="70"/>
+    <w:lsdException w:name="Colorful Shading Accent 6" w:uiPriority="71"/>
+    <w:lsdException w:name="Colorful List Accent 6" w:uiPriority="72"/>
+    <w:lsdException w:name="Colorful Grid Accent 6" w:uiPriority="73"/>
+    <w:lsdException w:name="Subtle Emphasis" w:uiPriority="19" w:qFormat="1"/>
+    <w:lsdException w:name="Intense Emphasis" w:uiPriority="21" w:qFormat="1"/>
+    <w:lsdException w:name="Subtle Reference" w:uiPriority="31" w:qFormat="1"/>
+    <w:lsdException w:name="Intense Reference" w:uiPriority="32" w:qFormat="1"/>
+    <w:lsdException w:name="Book Title" w:uiPriority="33" w:qFormat="1"/>
+    <w:lsdException w:name="Bibliography" w:semiHidden="1" w:uiPriority="37" w:unhideWhenUsed="1"/>
+    <w:lsdException w:name="TOC Heading" w:semiHidden="1" w:uiPriority="39" w:unhideWhenUsed="1" w:qFormat="1"/>
   </w:latentStyles>
   <w:style w:type="paragraph" w:default="1" w:styleId="Normal">
     <w:name w:val="Normal"/>

</xml_diff>